<commit_message>
split html and css
</commit_message>
<xml_diff>
--- a/ilvina_week_4.docx
+++ b/ilvina_week_4.docx
@@ -302,47 +302,7 @@
           <w:szCs w:val="24"/>
           <w:lang w:val="en-US"/>
         </w:rPr>
-        <w:t xml:space="preserve">&lt;link </w:t>
-      </w:r>
-      <w:proofErr w:type="spellStart"/>
-      <w:r>
-        <w:rPr>
-          <w:rFonts w:ascii="Times New Roman" w:hAnsi="Times New Roman" w:cs="Times New Roman"/>
-          <w:sz w:val="24"/>
-          <w:szCs w:val="24"/>
-          <w:lang w:val="en-US"/>
-        </w:rPr>
-        <w:t>href</w:t>
-      </w:r>
-      <w:proofErr w:type="spellEnd"/>
-      <w:r>
-        <w:rPr>
-          <w:rFonts w:ascii="Times New Roman" w:hAnsi="Times New Roman" w:cs="Times New Roman"/>
-          <w:sz w:val="24"/>
-          <w:szCs w:val="24"/>
-          <w:lang w:val="en-US"/>
-        </w:rPr>
-        <w:t xml:space="preserve">="https://example.com/styles.css" </w:t>
-      </w:r>
-      <w:proofErr w:type="spellStart"/>
-      <w:r>
-        <w:rPr>
-          <w:rFonts w:ascii="Times New Roman" w:hAnsi="Times New Roman" w:cs="Times New Roman"/>
-          <w:sz w:val="24"/>
-          <w:szCs w:val="24"/>
-          <w:lang w:val="en-US"/>
-        </w:rPr>
-        <w:t>rel</w:t>
-      </w:r>
-      <w:proofErr w:type="spellEnd"/>
-      <w:r>
-        <w:rPr>
-          <w:rFonts w:ascii="Times New Roman" w:hAnsi="Times New Roman" w:cs="Times New Roman"/>
-          <w:sz w:val="24"/>
-          <w:szCs w:val="24"/>
-          <w:lang w:val="en-US"/>
-        </w:rPr>
-        <w:t>="stylesheet"&gt;</w:t>
+        <w:t>&lt;link href="https://example.com/styles.css" rel="stylesheet"&gt;</w:t>
       </w:r>
     </w:p>
     <w:p>
@@ -451,27 +411,7 @@
           <w:szCs w:val="24"/>
           <w:lang w:val="en-US"/>
         </w:rPr>
-        <w:t xml:space="preserve">@import </w:t>
-      </w:r>
-      <w:proofErr w:type="spellStart"/>
-      <w:r>
-        <w:rPr>
-          <w:rFonts w:ascii="Times New Roman" w:hAnsi="Times New Roman" w:cs="Times New Roman"/>
-          <w:sz w:val="24"/>
-          <w:szCs w:val="24"/>
-          <w:lang w:val="en-US"/>
-        </w:rPr>
-        <w:t>url</w:t>
-      </w:r>
-      <w:proofErr w:type="spellEnd"/>
-      <w:r>
-        <w:rPr>
-          <w:rFonts w:ascii="Times New Roman" w:hAnsi="Times New Roman" w:cs="Times New Roman"/>
-          <w:sz w:val="24"/>
-          <w:szCs w:val="24"/>
-          <w:lang w:val="en-US"/>
-        </w:rPr>
-        <w:t>("/styles/default.css");</w:t>
+        <w:t>@import url("/styles/default.css");</w:t>
       </w:r>
     </w:p>
     <w:p>
@@ -492,25 +432,7 @@
           <w:sz w:val="24"/>
           <w:szCs w:val="24"/>
         </w:rPr>
-        <w:t>&lt;/</w:t>
-      </w:r>
-      <w:proofErr w:type="spellStart"/>
-      <w:r>
-        <w:rPr>
-          <w:rFonts w:ascii="Times New Roman" w:hAnsi="Times New Roman" w:cs="Times New Roman"/>
-          <w:sz w:val="24"/>
-          <w:szCs w:val="24"/>
-        </w:rPr>
-        <w:t>style</w:t>
-      </w:r>
-      <w:proofErr w:type="spellEnd"/>
-      <w:r>
-        <w:rPr>
-          <w:rFonts w:ascii="Times New Roman" w:hAnsi="Times New Roman" w:cs="Times New Roman"/>
-          <w:sz w:val="24"/>
-          <w:szCs w:val="24"/>
-        </w:rPr>
-        <w:t>&gt;</w:t>
+        <w:t>&lt;/style&gt;</w:t>
       </w:r>
     </w:p>
     <w:p>
@@ -553,6 +475,14 @@
         </w:rPr>
         <w:t>Чтобы обходить настройки отображения браузера, которые стоят по умолчанию (например, отступы)</w:t>
       </w:r>
+      <w:r>
+        <w:rPr>
+          <w:rFonts w:ascii="Times New Roman" w:hAnsi="Times New Roman" w:cs="Times New Roman"/>
+          <w:sz w:val="24"/>
+          <w:szCs w:val="24"/>
+        </w:rPr>
+        <w:t>, а также чтобы скорректировать несоответствия в разных браузерах.</w:t>
+      </w:r>
     </w:p>
     <w:p>
       <w:pPr>
@@ -625,41 +555,7 @@
           <w:sz w:val="24"/>
           <w:szCs w:val="24"/>
         </w:rPr>
-        <w:t xml:space="preserve"> и содержать какую-либо </w:t>
-      </w:r>
-      <w:proofErr w:type="gramStart"/>
-      <w:r>
-        <w:rPr>
-          <w:rFonts w:ascii="Times New Roman" w:hAnsi="Times New Roman" w:cs="Times New Roman"/>
-          <w:sz w:val="24"/>
-          <w:szCs w:val="24"/>
-        </w:rPr>
-        <w:t>установку</w:t>
-      </w:r>
-      <w:r>
-        <w:rPr>
-          <w:rFonts w:ascii="Times New Roman" w:hAnsi="Times New Roman" w:cs="Times New Roman"/>
-          <w:sz w:val="24"/>
-          <w:szCs w:val="24"/>
-        </w:rPr>
-        <w:t xml:space="preserve"> </w:t>
-      </w:r>
-      <w:r>
-        <w:rPr>
-          <w:rFonts w:ascii="Times New Roman" w:hAnsi="Times New Roman" w:cs="Times New Roman"/>
-          <w:sz w:val="24"/>
-          <w:szCs w:val="24"/>
-        </w:rPr>
-        <w:t>.</w:t>
-      </w:r>
-      <w:proofErr w:type="gramEnd"/>
-      <w:r>
-        <w:rPr>
-          <w:rFonts w:ascii="Times New Roman" w:hAnsi="Times New Roman" w:cs="Times New Roman"/>
-          <w:sz w:val="24"/>
-          <w:szCs w:val="24"/>
-        </w:rPr>
-        <w:t xml:space="preserve"> Например, </w:t>
+        <w:t xml:space="preserve"> и содержать какую-либо установку. Например, </w:t>
       </w:r>
       <w:r>
         <w:rPr>
@@ -749,7 +645,6 @@
         </w:rPr>
         <w:t xml:space="preserve">В чем разница между </w:t>
       </w:r>
-      <w:proofErr w:type="spellStart"/>
       <w:r>
         <w:rPr>
           <w:rStyle w:val="a6"/>
@@ -759,7 +654,6 @@
         </w:rPr>
         <w:t>margin</w:t>
       </w:r>
-      <w:proofErr w:type="spellEnd"/>
       <w:r>
         <w:rPr>
           <w:rFonts w:ascii="Times New Roman" w:hAnsi="Times New Roman" w:cs="Times New Roman"/>
@@ -768,7 +662,6 @@
         </w:rPr>
         <w:t xml:space="preserve"> и </w:t>
       </w:r>
-      <w:proofErr w:type="spellStart"/>
       <w:r>
         <w:rPr>
           <w:rStyle w:val="a6"/>
@@ -778,7 +671,6 @@
         </w:rPr>
         <w:t>padding</w:t>
       </w:r>
-      <w:proofErr w:type="spellEnd"/>
       <w:r>
         <w:rPr>
           <w:rFonts w:ascii="Times New Roman" w:hAnsi="Times New Roman" w:cs="Times New Roman"/>
@@ -975,10 +867,16 @@
           <w:sz w:val="24"/>
           <w:szCs w:val="24"/>
         </w:rPr>
-        <w:t>#</w:t>
-      </w:r>
-      <w:proofErr w:type="spellStart"/>
-      <w:proofErr w:type="gramStart"/>
+        <w:t>#link .main</w:t>
+      </w:r>
+      <w:r>
+        <w:rPr>
+          <w:rFonts w:ascii="Times New Roman" w:hAnsi="Times New Roman" w:cs="Times New Roman"/>
+          <w:sz w:val="24"/>
+          <w:szCs w:val="24"/>
+        </w:rPr>
+        <w:t xml:space="preserve"> или </w:t>
+      </w:r>
       <w:r>
         <w:rPr>
           <w:rStyle w:val="HTML"/>
@@ -986,19 +884,191 @@
           <w:sz w:val="24"/>
           <w:szCs w:val="24"/>
         </w:rPr>
-        <w:t>link</w:t>
-      </w:r>
-      <w:proofErr w:type="spellEnd"/>
-      <w:r>
+        <w:t>span #login</w:t>
+      </w:r>
+      <w:r>
+        <w:rPr>
+          <w:rFonts w:ascii="Times New Roman" w:hAnsi="Times New Roman" w:cs="Times New Roman"/>
+          <w:sz w:val="24"/>
+          <w:szCs w:val="24"/>
+        </w:rPr>
+        <w:t>?</w:t>
+      </w:r>
+    </w:p>
+    <w:p>
+      <w:pPr>
+        <w:spacing w:before="100" w:beforeAutospacing="1" w:after="100" w:afterAutospacing="1" w:line="240" w:lineRule="auto"/>
+        <w:ind w:left="720"/>
+        <w:rPr>
+          <w:rFonts w:ascii="Times New Roman" w:hAnsi="Times New Roman" w:cs="Times New Roman"/>
+          <w:sz w:val="24"/>
+          <w:szCs w:val="24"/>
+        </w:rPr>
+      </w:pPr>
+      <w:r>
+        <w:rPr>
+          <w:rFonts w:ascii="Times New Roman" w:hAnsi="Times New Roman" w:cs="Times New Roman"/>
+          <w:sz w:val="24"/>
+          <w:szCs w:val="24"/>
+        </w:rPr>
+        <w:t xml:space="preserve">Приоритеты определяются с помощью системы </w:t>
+      </w:r>
+      <w:r>
+        <w:rPr>
+          <w:rFonts w:ascii="Times New Roman" w:hAnsi="Times New Roman" w:cs="Times New Roman"/>
+          <w:sz w:val="24"/>
+          <w:szCs w:val="24"/>
+          <w:lang w:val="en-US"/>
+        </w:rPr>
+        <w:t>abcd</w:t>
+      </w:r>
+      <w:r>
+        <w:rPr>
+          <w:rFonts w:ascii="Times New Roman" w:hAnsi="Times New Roman" w:cs="Times New Roman"/>
+          <w:sz w:val="24"/>
+          <w:szCs w:val="24"/>
+        </w:rPr>
+        <w:t xml:space="preserve"> (</w:t>
+      </w:r>
+      <w:r>
+        <w:rPr>
+          <w:rFonts w:ascii="Times New Roman" w:hAnsi="Times New Roman" w:cs="Times New Roman"/>
+          <w:sz w:val="24"/>
+          <w:szCs w:val="24"/>
+          <w:lang w:val="en-US"/>
+        </w:rPr>
+        <w:t>a</w:t>
+      </w:r>
+      <w:r>
+        <w:rPr>
+          <w:rFonts w:ascii="Times New Roman" w:hAnsi="Times New Roman" w:cs="Times New Roman"/>
+          <w:sz w:val="24"/>
+          <w:szCs w:val="24"/>
+        </w:rPr>
+        <w:t>-</w:t>
+      </w:r>
+      <w:r>
+        <w:rPr>
+          <w:rFonts w:ascii="Times New Roman" w:hAnsi="Times New Roman" w:cs="Times New Roman"/>
+          <w:sz w:val="24"/>
+          <w:szCs w:val="24"/>
+        </w:rPr>
+        <w:t xml:space="preserve">встроенный стиль (1 или 0), </w:t>
+      </w:r>
+      <w:r>
+        <w:rPr>
+          <w:rFonts w:ascii="Times New Roman" w:hAnsi="Times New Roman" w:cs="Times New Roman"/>
+          <w:sz w:val="24"/>
+          <w:szCs w:val="24"/>
+          <w:lang w:val="en-US"/>
+        </w:rPr>
+        <w:t>b</w:t>
+      </w:r>
+      <w:r>
+        <w:rPr>
+          <w:rFonts w:ascii="Times New Roman" w:hAnsi="Times New Roman" w:cs="Times New Roman"/>
+          <w:sz w:val="24"/>
+          <w:szCs w:val="24"/>
+        </w:rPr>
+        <w:t xml:space="preserve">-количество идентификаторов, </w:t>
+      </w:r>
+      <w:r>
+        <w:rPr>
+          <w:rFonts w:ascii="Times New Roman" w:hAnsi="Times New Roman" w:cs="Times New Roman"/>
+          <w:sz w:val="24"/>
+          <w:szCs w:val="24"/>
+          <w:lang w:val="en-US"/>
+        </w:rPr>
+        <w:t>c</w:t>
+      </w:r>
+      <w:r>
+        <w:rPr>
+          <w:rFonts w:ascii="Times New Roman" w:hAnsi="Times New Roman" w:cs="Times New Roman"/>
+          <w:sz w:val="24"/>
+          <w:szCs w:val="24"/>
+        </w:rPr>
+        <w:t>-количество классов</w:t>
+      </w:r>
+      <w:r>
+        <w:rPr>
+          <w:rFonts w:ascii="Times New Roman" w:hAnsi="Times New Roman" w:cs="Times New Roman"/>
+          <w:sz w:val="24"/>
+          <w:szCs w:val="24"/>
+        </w:rPr>
+        <w:t>/</w:t>
+      </w:r>
+      <w:r>
+        <w:rPr>
+          <w:rFonts w:ascii="Times New Roman" w:hAnsi="Times New Roman" w:cs="Times New Roman"/>
+          <w:sz w:val="24"/>
+          <w:szCs w:val="24"/>
+        </w:rPr>
+        <w:t>псевдоклассов</w:t>
+      </w:r>
+      <w:r>
+        <w:rPr>
+          <w:rFonts w:ascii="Times New Roman" w:hAnsi="Times New Roman" w:cs="Times New Roman"/>
+          <w:sz w:val="24"/>
+          <w:szCs w:val="24"/>
+        </w:rPr>
+        <w:t>/</w:t>
+      </w:r>
+      <w:r>
+        <w:rPr>
+          <w:rFonts w:ascii="Times New Roman" w:hAnsi="Times New Roman" w:cs="Times New Roman"/>
+          <w:sz w:val="24"/>
+          <w:szCs w:val="24"/>
+        </w:rPr>
+        <w:t xml:space="preserve">селекторов атрибутов, </w:t>
+      </w:r>
+      <w:r>
+        <w:rPr>
+          <w:rFonts w:ascii="Times New Roman" w:hAnsi="Times New Roman" w:cs="Times New Roman"/>
+          <w:sz w:val="24"/>
+          <w:szCs w:val="24"/>
+          <w:lang w:val="en-US"/>
+        </w:rPr>
+        <w:t>d</w:t>
+      </w:r>
+      <w:r>
+        <w:rPr>
+          <w:rFonts w:ascii="Times New Roman" w:hAnsi="Times New Roman" w:cs="Times New Roman"/>
+          <w:sz w:val="24"/>
+          <w:szCs w:val="24"/>
+        </w:rPr>
+        <w:t>- количество селекторов типов элементов и псевдоэлементов)</w:t>
+      </w:r>
+    </w:p>
+    <w:p>
+      <w:pPr>
+        <w:spacing w:before="100" w:beforeAutospacing="1" w:after="100" w:afterAutospacing="1" w:line="240" w:lineRule="auto"/>
+        <w:ind w:left="720"/>
+        <w:rPr>
+          <w:rFonts w:ascii="Times New Roman" w:hAnsi="Times New Roman" w:cs="Times New Roman"/>
+          <w:sz w:val="24"/>
+          <w:szCs w:val="24"/>
+        </w:rPr>
+      </w:pPr>
+      <w:r>
+        <w:rPr>
+          <w:rFonts w:ascii="Times New Roman" w:hAnsi="Times New Roman" w:cs="Times New Roman"/>
+          <w:sz w:val="24"/>
+          <w:szCs w:val="24"/>
+        </w:rPr>
+        <w:t>Таким образом:</w:t>
+      </w:r>
+    </w:p>
+    <w:p>
+      <w:pPr>
+        <w:spacing w:before="100" w:beforeAutospacing="1" w:after="100" w:afterAutospacing="1" w:line="240" w:lineRule="auto"/>
+        <w:ind w:left="720"/>
         <w:rPr>
           <w:rStyle w:val="HTML"/>
           <w:rFonts w:ascii="Times New Roman" w:eastAsiaTheme="minorHAnsi" w:hAnsi="Times New Roman" w:cs="Times New Roman"/>
           <w:sz w:val="24"/>
           <w:szCs w:val="24"/>
         </w:rPr>
-        <w:t xml:space="preserve"> .</w:t>
-      </w:r>
-      <w:proofErr w:type="spellStart"/>
+      </w:pPr>
       <w:r>
         <w:rPr>
           <w:rStyle w:val="HTML"/>
@@ -1006,29 +1076,18 @@
           <w:sz w:val="24"/>
           <w:szCs w:val="24"/>
         </w:rPr>
-        <w:t>main</w:t>
-      </w:r>
-      <w:proofErr w:type="spellEnd"/>
-      <w:proofErr w:type="gramEnd"/>
-      <w:r>
-        <w:rPr>
-          <w:rFonts w:ascii="Times New Roman" w:hAnsi="Times New Roman" w:cs="Times New Roman"/>
-          <w:sz w:val="24"/>
-          <w:szCs w:val="24"/>
-        </w:rPr>
-        <w:t xml:space="preserve"> или </w:t>
-      </w:r>
-      <w:proofErr w:type="spellStart"/>
+        <w:t>#</w:t>
+      </w:r>
       <w:r>
         <w:rPr>
           <w:rStyle w:val="HTML"/>
           <w:rFonts w:ascii="Times New Roman" w:eastAsiaTheme="minorHAnsi" w:hAnsi="Times New Roman" w:cs="Times New Roman"/>
           <w:sz w:val="24"/>
           <w:szCs w:val="24"/>
-        </w:rPr>
-        <w:t>span</w:t>
-      </w:r>
-      <w:proofErr w:type="spellEnd"/>
+          <w:lang w:val="en-US"/>
+        </w:rPr>
+        <w:t>link</w:t>
+      </w:r>
       <w:r>
         <w:rPr>
           <w:rStyle w:val="HTML"/>
@@ -1036,224 +1095,27 @@
           <w:sz w:val="24"/>
           <w:szCs w:val="24"/>
         </w:rPr>
-        <w:t xml:space="preserve"> #</w:t>
-      </w:r>
-      <w:proofErr w:type="spellStart"/>
+        <w:t xml:space="preserve"> .</w:t>
+      </w:r>
       <w:r>
         <w:rPr>
           <w:rStyle w:val="HTML"/>
           <w:rFonts w:ascii="Times New Roman" w:eastAsiaTheme="minorHAnsi" w:hAnsi="Times New Roman" w:cs="Times New Roman"/>
           <w:sz w:val="24"/>
           <w:szCs w:val="24"/>
-        </w:rPr>
-        <w:t>login</w:t>
-      </w:r>
-      <w:proofErr w:type="spellEnd"/>
-      <w:r>
-        <w:rPr>
-          <w:rFonts w:ascii="Times New Roman" w:hAnsi="Times New Roman" w:cs="Times New Roman"/>
-          <w:sz w:val="24"/>
-          <w:szCs w:val="24"/>
-        </w:rPr>
-        <w:t>?</w:t>
-      </w:r>
-    </w:p>
-    <w:p>
-      <w:pPr>
-        <w:spacing w:before="100" w:beforeAutospacing="1" w:after="100" w:afterAutospacing="1" w:line="240" w:lineRule="auto"/>
-        <w:ind w:left="720"/>
-        <w:rPr>
-          <w:rFonts w:ascii="Times New Roman" w:hAnsi="Times New Roman" w:cs="Times New Roman"/>
-          <w:sz w:val="24"/>
-          <w:szCs w:val="24"/>
-        </w:rPr>
-      </w:pPr>
-      <w:r>
-        <w:rPr>
-          <w:rFonts w:ascii="Times New Roman" w:hAnsi="Times New Roman" w:cs="Times New Roman"/>
-          <w:sz w:val="24"/>
-          <w:szCs w:val="24"/>
-        </w:rPr>
-        <w:t xml:space="preserve">Приоритеты определяются с помощью системы </w:t>
-      </w:r>
-      <w:proofErr w:type="spellStart"/>
-      <w:r>
-        <w:rPr>
-          <w:rFonts w:ascii="Times New Roman" w:hAnsi="Times New Roman" w:cs="Times New Roman"/>
-          <w:sz w:val="24"/>
-          <w:szCs w:val="24"/>
-          <w:lang w:val="en-US"/>
-        </w:rPr>
-        <w:t>abcd</w:t>
-      </w:r>
-      <w:proofErr w:type="spellEnd"/>
-      <w:r>
-        <w:rPr>
-          <w:rFonts w:ascii="Times New Roman" w:hAnsi="Times New Roman" w:cs="Times New Roman"/>
-          <w:sz w:val="24"/>
-          <w:szCs w:val="24"/>
-        </w:rPr>
-        <w:t xml:space="preserve"> (</w:t>
-      </w:r>
-      <w:r>
-        <w:rPr>
-          <w:rFonts w:ascii="Times New Roman" w:hAnsi="Times New Roman" w:cs="Times New Roman"/>
-          <w:sz w:val="24"/>
-          <w:szCs w:val="24"/>
-          <w:lang w:val="en-US"/>
-        </w:rPr>
-        <w:t>a</w:t>
-      </w:r>
-      <w:r>
-        <w:rPr>
-          <w:rFonts w:ascii="Times New Roman" w:hAnsi="Times New Roman" w:cs="Times New Roman"/>
-          <w:sz w:val="24"/>
-          <w:szCs w:val="24"/>
-        </w:rPr>
-        <w:t>-</w:t>
-      </w:r>
-      <w:r>
-        <w:rPr>
-          <w:rFonts w:ascii="Times New Roman" w:hAnsi="Times New Roman" w:cs="Times New Roman"/>
-          <w:sz w:val="24"/>
-          <w:szCs w:val="24"/>
-        </w:rPr>
-        <w:t xml:space="preserve">встроенный стиль (1 или 0), </w:t>
-      </w:r>
-      <w:r>
-        <w:rPr>
-          <w:rFonts w:ascii="Times New Roman" w:hAnsi="Times New Roman" w:cs="Times New Roman"/>
-          <w:sz w:val="24"/>
-          <w:szCs w:val="24"/>
-          <w:lang w:val="en-US"/>
-        </w:rPr>
-        <w:t>b</w:t>
-      </w:r>
-      <w:r>
-        <w:rPr>
-          <w:rFonts w:ascii="Times New Roman" w:hAnsi="Times New Roman" w:cs="Times New Roman"/>
-          <w:sz w:val="24"/>
-          <w:szCs w:val="24"/>
-        </w:rPr>
-        <w:t xml:space="preserve">-количество идентификаторов, </w:t>
-      </w:r>
-      <w:r>
-        <w:rPr>
-          <w:rFonts w:ascii="Times New Roman" w:hAnsi="Times New Roman" w:cs="Times New Roman"/>
-          <w:sz w:val="24"/>
-          <w:szCs w:val="24"/>
-          <w:lang w:val="en-US"/>
-        </w:rPr>
-        <w:t>c</w:t>
-      </w:r>
-      <w:r>
-        <w:rPr>
-          <w:rFonts w:ascii="Times New Roman" w:hAnsi="Times New Roman" w:cs="Times New Roman"/>
-          <w:sz w:val="24"/>
-          <w:szCs w:val="24"/>
-        </w:rPr>
-        <w:t>-количество классов</w:t>
-      </w:r>
-      <w:r>
-        <w:rPr>
-          <w:rFonts w:ascii="Times New Roman" w:hAnsi="Times New Roman" w:cs="Times New Roman"/>
-          <w:sz w:val="24"/>
-          <w:szCs w:val="24"/>
-        </w:rPr>
-        <w:t>/</w:t>
-      </w:r>
-      <w:proofErr w:type="spellStart"/>
-      <w:r>
-        <w:rPr>
-          <w:rFonts w:ascii="Times New Roman" w:hAnsi="Times New Roman" w:cs="Times New Roman"/>
-          <w:sz w:val="24"/>
-          <w:szCs w:val="24"/>
-        </w:rPr>
-        <w:t>псевдоклассов</w:t>
-      </w:r>
-      <w:proofErr w:type="spellEnd"/>
-      <w:r>
-        <w:rPr>
-          <w:rFonts w:ascii="Times New Roman" w:hAnsi="Times New Roman" w:cs="Times New Roman"/>
-          <w:sz w:val="24"/>
-          <w:szCs w:val="24"/>
-        </w:rPr>
-        <w:t>/</w:t>
-      </w:r>
-      <w:r>
-        <w:rPr>
-          <w:rFonts w:ascii="Times New Roman" w:hAnsi="Times New Roman" w:cs="Times New Roman"/>
-          <w:sz w:val="24"/>
-          <w:szCs w:val="24"/>
-        </w:rPr>
-        <w:t xml:space="preserve">селекторов атрибутов, </w:t>
-      </w:r>
-      <w:r>
-        <w:rPr>
-          <w:rFonts w:ascii="Times New Roman" w:hAnsi="Times New Roman" w:cs="Times New Roman"/>
-          <w:sz w:val="24"/>
-          <w:szCs w:val="24"/>
-          <w:lang w:val="en-US"/>
-        </w:rPr>
-        <w:t>d</w:t>
-      </w:r>
-      <w:r>
-        <w:rPr>
-          <w:rFonts w:ascii="Times New Roman" w:hAnsi="Times New Roman" w:cs="Times New Roman"/>
-          <w:sz w:val="24"/>
-          <w:szCs w:val="24"/>
-        </w:rPr>
-        <w:t xml:space="preserve">- количество селекторов типов элементов и </w:t>
-      </w:r>
-      <w:proofErr w:type="spellStart"/>
-      <w:r>
-        <w:rPr>
-          <w:rFonts w:ascii="Times New Roman" w:hAnsi="Times New Roman" w:cs="Times New Roman"/>
-          <w:sz w:val="24"/>
-          <w:szCs w:val="24"/>
-        </w:rPr>
-        <w:t>псевдоэлементов</w:t>
-      </w:r>
-      <w:proofErr w:type="spellEnd"/>
-      <w:r>
-        <w:rPr>
-          <w:rFonts w:ascii="Times New Roman" w:hAnsi="Times New Roman" w:cs="Times New Roman"/>
-          <w:sz w:val="24"/>
-          <w:szCs w:val="24"/>
-        </w:rPr>
-        <w:t>)</w:t>
-      </w:r>
-    </w:p>
-    <w:p>
-      <w:pPr>
-        <w:spacing w:before="100" w:beforeAutospacing="1" w:after="100" w:afterAutospacing="1" w:line="240" w:lineRule="auto"/>
-        <w:ind w:left="720"/>
-        <w:rPr>
-          <w:rFonts w:ascii="Times New Roman" w:hAnsi="Times New Roman" w:cs="Times New Roman"/>
-          <w:sz w:val="24"/>
-          <w:szCs w:val="24"/>
-        </w:rPr>
-      </w:pPr>
-      <w:r>
-        <w:rPr>
-          <w:rFonts w:ascii="Times New Roman" w:hAnsi="Times New Roman" w:cs="Times New Roman"/>
-          <w:sz w:val="24"/>
-          <w:szCs w:val="24"/>
-        </w:rPr>
-        <w:t>Таким образом:</w:t>
-      </w:r>
-    </w:p>
-    <w:p>
-      <w:pPr>
-        <w:spacing w:before="100" w:beforeAutospacing="1" w:after="100" w:afterAutospacing="1" w:line="240" w:lineRule="auto"/>
-        <w:ind w:left="720"/>
+          <w:lang w:val="en-US"/>
+        </w:rPr>
+        <w:t>main</w:t>
+      </w:r>
+      <w:r>
         <w:rPr>
           <w:rStyle w:val="HTML"/>
           <w:rFonts w:ascii="Times New Roman" w:eastAsiaTheme="minorHAnsi" w:hAnsi="Times New Roman" w:cs="Times New Roman"/>
           <w:sz w:val="24"/>
           <w:szCs w:val="24"/>
         </w:rPr>
-      </w:pPr>
+        <w:t xml:space="preserve"> </w:t>
+      </w:r>
       <w:r>
         <w:rPr>
           <w:rStyle w:val="HTML"/>
@@ -1261,18 +1123,16 @@
           <w:sz w:val="24"/>
           <w:szCs w:val="24"/>
         </w:rPr>
-        <w:t>#</w:t>
-      </w:r>
-      <w:proofErr w:type="gramStart"/>
+        <w:t>-</w:t>
+      </w:r>
       <w:r>
         <w:rPr>
           <w:rStyle w:val="HTML"/>
           <w:rFonts w:ascii="Times New Roman" w:eastAsiaTheme="minorHAnsi" w:hAnsi="Times New Roman" w:cs="Times New Roman"/>
           <w:sz w:val="24"/>
           <w:szCs w:val="24"/>
-          <w:lang w:val="en-US"/>
-        </w:rPr>
-        <w:t>link</w:t>
+        </w:rPr>
+        <w:t xml:space="preserve"> </w:t>
       </w:r>
       <w:r>
         <w:rPr>
@@ -1281,7 +1141,7 @@
           <w:sz w:val="24"/>
           <w:szCs w:val="24"/>
         </w:rPr>
-        <w:t xml:space="preserve"> .</w:t>
+        <w:t>это</w:t>
       </w:r>
       <w:r>
         <w:rPr>
@@ -1289,11 +1149,9 @@
           <w:rFonts w:ascii="Times New Roman" w:eastAsiaTheme="minorHAnsi" w:hAnsi="Times New Roman" w:cs="Times New Roman"/>
           <w:sz w:val="24"/>
           <w:szCs w:val="24"/>
-          <w:lang w:val="en-US"/>
-        </w:rPr>
-        <w:t>main</w:t>
-      </w:r>
-      <w:proofErr w:type="gramEnd"/>
+        </w:rPr>
+        <w:t xml:space="preserve"> 0110</w:t>
+      </w:r>
       <w:r>
         <w:rPr>
           <w:rStyle w:val="HTML"/>
@@ -1301,7 +1159,7 @@
           <w:sz w:val="24"/>
           <w:szCs w:val="24"/>
         </w:rPr>
-        <w:t xml:space="preserve"> </w:t>
+        <w:t>,</w:t>
       </w:r>
       <w:r>
         <w:rPr>
@@ -1310,7 +1168,7 @@
           <w:sz w:val="24"/>
           <w:szCs w:val="24"/>
         </w:rPr>
-        <w:t>-</w:t>
+        <w:t xml:space="preserve"> </w:t>
       </w:r>
       <w:r>
         <w:rPr>
@@ -1319,25 +1177,29 @@
           <w:sz w:val="24"/>
           <w:szCs w:val="24"/>
         </w:rPr>
-        <w:t xml:space="preserve"> </w:t>
-      </w:r>
-      <w:r>
+        <w:t>то есть 110</w:t>
+      </w:r>
+    </w:p>
+    <w:p>
+      <w:pPr>
+        <w:spacing w:before="100" w:beforeAutospacing="1" w:after="100" w:afterAutospacing="1" w:line="240" w:lineRule="auto"/>
+        <w:ind w:left="720"/>
         <w:rPr>
           <w:rStyle w:val="HTML"/>
           <w:rFonts w:ascii="Times New Roman" w:eastAsiaTheme="minorHAnsi" w:hAnsi="Times New Roman" w:cs="Times New Roman"/>
           <w:sz w:val="24"/>
           <w:szCs w:val="24"/>
         </w:rPr>
-        <w:t>это</w:t>
-      </w:r>
+      </w:pPr>
       <w:r>
         <w:rPr>
           <w:rStyle w:val="HTML"/>
           <w:rFonts w:ascii="Times New Roman" w:eastAsiaTheme="minorHAnsi" w:hAnsi="Times New Roman" w:cs="Times New Roman"/>
           <w:sz w:val="24"/>
           <w:szCs w:val="24"/>
-        </w:rPr>
-        <w:t xml:space="preserve"> 0110</w:t>
+          <w:lang w:val="en-US"/>
+        </w:rPr>
+        <w:t>span</w:t>
       </w:r>
       <w:r>
         <w:rPr>
@@ -1346,7 +1208,7 @@
           <w:sz w:val="24"/>
           <w:szCs w:val="24"/>
         </w:rPr>
-        <w:t>,</w:t>
+        <w:t xml:space="preserve"> #</w:t>
       </w:r>
       <w:r>
         <w:rPr>
@@ -1354,8 +1216,9 @@
           <w:rFonts w:ascii="Times New Roman" w:eastAsiaTheme="minorHAnsi" w:hAnsi="Times New Roman" w:cs="Times New Roman"/>
           <w:sz w:val="24"/>
           <w:szCs w:val="24"/>
-        </w:rPr>
-        <w:t xml:space="preserve"> </w:t>
+          <w:lang w:val="en-US"/>
+        </w:rPr>
+        <w:t>login</w:t>
       </w:r>
       <w:r>
         <w:rPr>
@@ -1364,29 +1227,36 @@
           <w:sz w:val="24"/>
           <w:szCs w:val="24"/>
         </w:rPr>
-        <w:t>то есть 110</w:t>
+        <w:t xml:space="preserve"> – это 0101, то есть 101</w:t>
       </w:r>
     </w:p>
     <w:p>
       <w:pPr>
         <w:spacing w:before="100" w:beforeAutospacing="1" w:after="100" w:afterAutospacing="1" w:line="240" w:lineRule="auto"/>
         <w:ind w:left="720"/>
+        <w:rPr>
+          <w:rFonts w:ascii="Times New Roman" w:hAnsi="Times New Roman" w:cs="Times New Roman"/>
+          <w:sz w:val="24"/>
+          <w:szCs w:val="24"/>
+        </w:rPr>
+      </w:pPr>
+      <w:r>
         <w:rPr>
           <w:rStyle w:val="HTML"/>
           <w:rFonts w:ascii="Times New Roman" w:eastAsiaTheme="minorHAnsi" w:hAnsi="Times New Roman" w:cs="Times New Roman"/>
           <w:sz w:val="24"/>
           <w:szCs w:val="24"/>
         </w:rPr>
-      </w:pPr>
+        <w:t xml:space="preserve">Значит, </w:t>
+      </w:r>
       <w:r>
         <w:rPr>
           <w:rStyle w:val="HTML"/>
           <w:rFonts w:ascii="Times New Roman" w:eastAsiaTheme="minorHAnsi" w:hAnsi="Times New Roman" w:cs="Times New Roman"/>
           <w:sz w:val="24"/>
           <w:szCs w:val="24"/>
-          <w:lang w:val="en-US"/>
-        </w:rPr>
-        <w:t>span</w:t>
+        </w:rPr>
+        <w:t>#</w:t>
       </w:r>
       <w:r>
         <w:rPr>
@@ -1394,8 +1264,9 @@
           <w:rFonts w:ascii="Times New Roman" w:eastAsiaTheme="minorHAnsi" w:hAnsi="Times New Roman" w:cs="Times New Roman"/>
           <w:sz w:val="24"/>
           <w:szCs w:val="24"/>
-        </w:rPr>
-        <w:t xml:space="preserve"> #</w:t>
+          <w:lang w:val="en-US"/>
+        </w:rPr>
+        <w:t>link</w:t>
       </w:r>
       <w:r>
         <w:rPr>
@@ -1403,9 +1274,8 @@
           <w:rFonts w:ascii="Times New Roman" w:eastAsiaTheme="minorHAnsi" w:hAnsi="Times New Roman" w:cs="Times New Roman"/>
           <w:sz w:val="24"/>
           <w:szCs w:val="24"/>
-          <w:lang w:val="en-US"/>
-        </w:rPr>
-        <w:t>login</w:t>
+        </w:rPr>
+        <w:t xml:space="preserve"> .</w:t>
       </w:r>
       <w:r>
         <w:rPr>
@@ -1413,69 +1283,10 @@
           <w:rFonts w:ascii="Times New Roman" w:eastAsiaTheme="minorHAnsi" w:hAnsi="Times New Roman" w:cs="Times New Roman"/>
           <w:sz w:val="24"/>
           <w:szCs w:val="24"/>
-        </w:rPr>
-        <w:t xml:space="preserve"> – это 0101, то есть 101</w:t>
-      </w:r>
-    </w:p>
-    <w:p>
-      <w:pPr>
-        <w:spacing w:before="100" w:beforeAutospacing="1" w:after="100" w:afterAutospacing="1" w:line="240" w:lineRule="auto"/>
-        <w:ind w:left="720"/>
-        <w:rPr>
-          <w:rFonts w:ascii="Times New Roman" w:hAnsi="Times New Roman" w:cs="Times New Roman"/>
-          <w:sz w:val="24"/>
-          <w:szCs w:val="24"/>
-        </w:rPr>
-      </w:pPr>
-      <w:r>
-        <w:rPr>
-          <w:rStyle w:val="HTML"/>
-          <w:rFonts w:ascii="Times New Roman" w:eastAsiaTheme="minorHAnsi" w:hAnsi="Times New Roman" w:cs="Times New Roman"/>
-          <w:sz w:val="24"/>
-          <w:szCs w:val="24"/>
-        </w:rPr>
-        <w:t xml:space="preserve">Значит, </w:t>
-      </w:r>
-      <w:r>
-        <w:rPr>
-          <w:rStyle w:val="HTML"/>
-          <w:rFonts w:ascii="Times New Roman" w:eastAsiaTheme="minorHAnsi" w:hAnsi="Times New Roman" w:cs="Times New Roman"/>
-          <w:sz w:val="24"/>
-          <w:szCs w:val="24"/>
-        </w:rPr>
-        <w:t>#</w:t>
-      </w:r>
-      <w:proofErr w:type="gramStart"/>
-      <w:r>
-        <w:rPr>
-          <w:rStyle w:val="HTML"/>
-          <w:rFonts w:ascii="Times New Roman" w:eastAsiaTheme="minorHAnsi" w:hAnsi="Times New Roman" w:cs="Times New Roman"/>
-          <w:sz w:val="24"/>
-          <w:szCs w:val="24"/>
-          <w:lang w:val="en-US"/>
-        </w:rPr>
-        <w:t>link</w:t>
-      </w:r>
-      <w:r>
-        <w:rPr>
-          <w:rStyle w:val="HTML"/>
-          <w:rFonts w:ascii="Times New Roman" w:eastAsiaTheme="minorHAnsi" w:hAnsi="Times New Roman" w:cs="Times New Roman"/>
-          <w:sz w:val="24"/>
-          <w:szCs w:val="24"/>
-        </w:rPr>
-        <w:t xml:space="preserve"> .</w:t>
-      </w:r>
-      <w:r>
-        <w:rPr>
-          <w:rStyle w:val="HTML"/>
-          <w:rFonts w:ascii="Times New Roman" w:eastAsiaTheme="minorHAnsi" w:hAnsi="Times New Roman" w:cs="Times New Roman"/>
-          <w:sz w:val="24"/>
-          <w:szCs w:val="24"/>
           <w:lang w:val="en-US"/>
         </w:rPr>
         <w:t>main</w:t>
       </w:r>
-      <w:proofErr w:type="gramEnd"/>
       <w:r>
         <w:rPr>
           <w:rStyle w:val="HTML"/>
@@ -1572,43 +1383,7 @@
           <w:sz w:val="24"/>
           <w:szCs w:val="24"/>
         </w:rPr>
-        <w:t xml:space="preserve">Что такое </w:t>
-      </w:r>
-      <w:proofErr w:type="spellStart"/>
-      <w:r>
-        <w:rPr>
-          <w:rFonts w:ascii="Times New Roman" w:hAnsi="Times New Roman" w:cs="Times New Roman"/>
-          <w:sz w:val="24"/>
-          <w:szCs w:val="24"/>
-        </w:rPr>
-        <w:t>псевдоклассы</w:t>
-      </w:r>
-      <w:proofErr w:type="spellEnd"/>
-      <w:r>
-        <w:rPr>
-          <w:rFonts w:ascii="Times New Roman" w:hAnsi="Times New Roman" w:cs="Times New Roman"/>
-          <w:sz w:val="24"/>
-          <w:szCs w:val="24"/>
-        </w:rPr>
-        <w:t xml:space="preserve">? А </w:t>
-      </w:r>
-      <w:proofErr w:type="spellStart"/>
-      <w:r>
-        <w:rPr>
-          <w:rFonts w:ascii="Times New Roman" w:hAnsi="Times New Roman" w:cs="Times New Roman"/>
-          <w:sz w:val="24"/>
-          <w:szCs w:val="24"/>
-        </w:rPr>
-        <w:t>псевдоэлементы</w:t>
-      </w:r>
-      <w:proofErr w:type="spellEnd"/>
-      <w:r>
-        <w:rPr>
-          <w:rFonts w:ascii="Times New Roman" w:hAnsi="Times New Roman" w:cs="Times New Roman"/>
-          <w:sz w:val="24"/>
-          <w:szCs w:val="24"/>
-        </w:rPr>
-        <w:t>?</w:t>
+        <w:t>Что такое псевдоклассы? А псевдоэлементы?</w:t>
       </w:r>
     </w:p>
     <w:p>
@@ -1621,49 +1396,21 @@
           <w:szCs w:val="24"/>
         </w:rPr>
       </w:pPr>
-      <w:proofErr w:type="spellStart"/>
-      <w:r>
-        <w:rPr>
-          <w:rFonts w:ascii="Times New Roman" w:hAnsi="Times New Roman" w:cs="Times New Roman"/>
-          <w:sz w:val="24"/>
-          <w:szCs w:val="24"/>
-        </w:rPr>
-        <w:t>Псевдоклассы</w:t>
-      </w:r>
-      <w:proofErr w:type="spellEnd"/>
-      <w:r>
-        <w:rPr>
-          <w:rFonts w:ascii="Times New Roman" w:hAnsi="Times New Roman" w:cs="Times New Roman"/>
-          <w:sz w:val="24"/>
-          <w:szCs w:val="24"/>
-        </w:rPr>
-        <w:t xml:space="preserve"> </w:t>
-      </w:r>
-      <w:proofErr w:type="spellStart"/>
-      <w:r>
-        <w:rPr>
-          <w:rFonts w:ascii="Times New Roman" w:hAnsi="Times New Roman" w:cs="Times New Roman"/>
-          <w:sz w:val="24"/>
-          <w:szCs w:val="24"/>
-        </w:rPr>
-        <w:t>отпределяю</w:t>
-      </w:r>
-      <w:r>
-        <w:rPr>
-          <w:rFonts w:ascii="Times New Roman" w:hAnsi="Times New Roman" w:cs="Times New Roman"/>
-          <w:sz w:val="24"/>
-          <w:szCs w:val="24"/>
-        </w:rPr>
-        <w:t>т</w:t>
-      </w:r>
-      <w:proofErr w:type="spellEnd"/>
-      <w:r>
-        <w:rPr>
-          <w:rFonts w:ascii="Times New Roman" w:hAnsi="Times New Roman" w:cs="Times New Roman"/>
-          <w:sz w:val="24"/>
-          <w:szCs w:val="24"/>
-        </w:rPr>
-        <w:t xml:space="preserve"> состояние элементов, которое изменяется с помощью действий пользователя (например, изменение цвета ссылки при наведении курсора)</w:t>
+      <w:r>
+        <w:rPr>
+          <w:rFonts w:ascii="Times New Roman" w:hAnsi="Times New Roman" w:cs="Times New Roman"/>
+          <w:sz w:val="24"/>
+          <w:szCs w:val="24"/>
+        </w:rPr>
+        <w:t>Псевдоклассы отпределяю</w:t>
+      </w:r>
+      <w:r>
+        <w:rPr>
+          <w:rFonts w:ascii="Times New Roman" w:hAnsi="Times New Roman" w:cs="Times New Roman"/>
+          <w:sz w:val="24"/>
+          <w:szCs w:val="24"/>
+        </w:rPr>
+        <w:t>т состояние элементов, которое изменяется с помощью действий пользователя (например, изменение цвета ссылки при наведении курсора)</w:t>
       </w:r>
     </w:p>
     <w:p>
@@ -1676,23 +1423,13 @@
           <w:szCs w:val="24"/>
         </w:rPr>
       </w:pPr>
-      <w:proofErr w:type="spellStart"/>
-      <w:r>
-        <w:rPr>
-          <w:rFonts w:ascii="Times New Roman" w:hAnsi="Times New Roman" w:cs="Times New Roman"/>
-          <w:sz w:val="24"/>
-          <w:szCs w:val="24"/>
-        </w:rPr>
-        <w:t>Псевдоэлементы</w:t>
-      </w:r>
-      <w:proofErr w:type="spellEnd"/>
-      <w:r>
-        <w:rPr>
-          <w:rFonts w:ascii="Times New Roman" w:hAnsi="Times New Roman" w:cs="Times New Roman"/>
-          <w:sz w:val="24"/>
-          <w:szCs w:val="24"/>
-        </w:rPr>
-        <w:t xml:space="preserve"> используются для стилизации определенной части выбранного элемента (например, можно стилизовать первую букву каждого абзаца)</w:t>
+      <w:r>
+        <w:rPr>
+          <w:rFonts w:ascii="Times New Roman" w:hAnsi="Times New Roman" w:cs="Times New Roman"/>
+          <w:sz w:val="24"/>
+          <w:szCs w:val="24"/>
+        </w:rPr>
+        <w:t>Псевдоэлементы используются для стилизации определенной части выбранного элемента (например, можно стилизовать первую букву каждого абзаца)</w:t>
       </w:r>
     </w:p>
     <w:p>
@@ -1771,47 +1508,7 @@
           <w:szCs w:val="24"/>
           <w:lang w:val="en-US"/>
         </w:rPr>
-        <w:t>&lt;b&gt;, &lt;</w:t>
-      </w:r>
-      <w:proofErr w:type="spellStart"/>
-      <w:r>
-        <w:rPr>
-          <w:rFonts w:ascii="Times New Roman" w:hAnsi="Times New Roman" w:cs="Times New Roman"/>
-          <w:sz w:val="24"/>
-          <w:szCs w:val="24"/>
-          <w:lang w:val="en-US"/>
-        </w:rPr>
-        <w:t>i</w:t>
-      </w:r>
-      <w:proofErr w:type="spellEnd"/>
-      <w:r>
-        <w:rPr>
-          <w:rFonts w:ascii="Times New Roman" w:hAnsi="Times New Roman" w:cs="Times New Roman"/>
-          <w:sz w:val="24"/>
-          <w:szCs w:val="24"/>
-          <w:lang w:val="en-US"/>
-        </w:rPr>
-        <w:t>&gt;, &lt;big&gt;, &lt;small&gt;, &lt;</w:t>
-      </w:r>
-      <w:proofErr w:type="spellStart"/>
-      <w:r>
-        <w:rPr>
-          <w:rFonts w:ascii="Times New Roman" w:hAnsi="Times New Roman" w:cs="Times New Roman"/>
-          <w:sz w:val="24"/>
-          <w:szCs w:val="24"/>
-          <w:lang w:val="en-US"/>
-        </w:rPr>
-        <w:t>hr</w:t>
-      </w:r>
-      <w:proofErr w:type="spellEnd"/>
-      <w:r>
-        <w:rPr>
-          <w:rFonts w:ascii="Times New Roman" w:hAnsi="Times New Roman" w:cs="Times New Roman"/>
-          <w:sz w:val="24"/>
-          <w:szCs w:val="24"/>
-          <w:lang w:val="en-US"/>
-        </w:rPr>
-        <w:t>&gt;</w:t>
+        <w:t>&lt;b&gt;, &lt;i&gt;, &lt;big&gt;, &lt;small&gt;, &lt;hr&gt;</w:t>
       </w:r>
     </w:p>
     <w:p>
@@ -1953,25 +1650,75 @@
           <w:rFonts w:ascii="Times New Roman" w:hAnsi="Times New Roman" w:cs="Times New Roman"/>
           <w:sz w:val="24"/>
           <w:szCs w:val="24"/>
-          <w:lang w:val="en-US"/>
-        </w:rPr>
-      </w:pPr>
-      <w:r>
-        <w:rPr>
-          <w:rFonts w:ascii="Times New Roman" w:hAnsi="Times New Roman" w:cs="Times New Roman"/>
-          <w:sz w:val="24"/>
-          <w:szCs w:val="24"/>
-        </w:rPr>
-        <w:t xml:space="preserve">Нужно скачать нужный шрифт и подключить его с помощью </w:t>
-      </w:r>
-      <w:r>
-        <w:rPr>
-          <w:rFonts w:ascii="Times New Roman" w:hAnsi="Times New Roman" w:cs="Times New Roman"/>
-          <w:sz w:val="24"/>
-          <w:szCs w:val="24"/>
-          <w:lang w:val="en-US"/>
-        </w:rPr>
-        <w:t>@font-face</w:t>
+        </w:rPr>
+      </w:pPr>
+      <w:r>
+        <w:rPr>
+          <w:rFonts w:ascii="Times New Roman" w:hAnsi="Times New Roman" w:cs="Times New Roman"/>
+          <w:sz w:val="24"/>
+          <w:szCs w:val="24"/>
+        </w:rPr>
+        <w:t>Нужно скачать нужный шрифт</w:t>
+      </w:r>
+      <w:r>
+        <w:rPr>
+          <w:rFonts w:ascii="Times New Roman" w:hAnsi="Times New Roman" w:cs="Times New Roman"/>
+          <w:sz w:val="24"/>
+          <w:szCs w:val="24"/>
+        </w:rPr>
+        <w:t>, поместить в папку с проектом</w:t>
+      </w:r>
+      <w:bookmarkStart w:id="0" w:name="_GoBack"/>
+      <w:bookmarkEnd w:id="0"/>
+      <w:r>
+        <w:rPr>
+          <w:rFonts w:ascii="Times New Roman" w:hAnsi="Times New Roman" w:cs="Times New Roman"/>
+          <w:sz w:val="24"/>
+          <w:szCs w:val="24"/>
+        </w:rPr>
+        <w:t xml:space="preserve"> и подключить его с помощью </w:t>
+      </w:r>
+      <w:r>
+        <w:rPr>
+          <w:rFonts w:ascii="Times New Roman" w:hAnsi="Times New Roman" w:cs="Times New Roman"/>
+          <w:sz w:val="24"/>
+          <w:szCs w:val="24"/>
+        </w:rPr>
+        <w:t xml:space="preserve">директивы </w:t>
+      </w:r>
+      <w:r>
+        <w:rPr>
+          <w:rFonts w:ascii="Times New Roman" w:hAnsi="Times New Roman" w:cs="Times New Roman"/>
+          <w:sz w:val="24"/>
+          <w:szCs w:val="24"/>
+        </w:rPr>
+        <w:t>@</w:t>
+      </w:r>
+      <w:r>
+        <w:rPr>
+          <w:rFonts w:ascii="Times New Roman" w:hAnsi="Times New Roman" w:cs="Times New Roman"/>
+          <w:sz w:val="24"/>
+          <w:szCs w:val="24"/>
+          <w:lang w:val="en-US"/>
+        </w:rPr>
+        <w:t>font</w:t>
+      </w:r>
+      <w:r>
+        <w:rPr>
+          <w:rFonts w:ascii="Times New Roman" w:hAnsi="Times New Roman" w:cs="Times New Roman"/>
+          <w:sz w:val="24"/>
+          <w:szCs w:val="24"/>
+        </w:rPr>
+        <w:t>-</w:t>
+      </w:r>
+      <w:r>
+        <w:rPr>
+          <w:rFonts w:ascii="Times New Roman" w:hAnsi="Times New Roman" w:cs="Times New Roman"/>
+          <w:sz w:val="24"/>
+          <w:szCs w:val="24"/>
+          <w:lang w:val="en-US"/>
+        </w:rPr>
+        <w:t>face</w:t>
       </w:r>
     </w:p>
     <w:p>
@@ -2014,27 +1761,7 @@
           <w:lang w:val="en-US"/>
         </w:rPr>
         <w:tab/>
-        <w:t>font-family: '</w:t>
-      </w:r>
-      <w:proofErr w:type="spellStart"/>
-      <w:r>
-        <w:rPr>
-          <w:rFonts w:ascii="Times New Roman" w:hAnsi="Times New Roman" w:cs="Times New Roman"/>
-          <w:sz w:val="24"/>
-          <w:szCs w:val="24"/>
-          <w:lang w:val="en-US"/>
-        </w:rPr>
-        <w:t>FontName</w:t>
-      </w:r>
-      <w:proofErr w:type="spellEnd"/>
-      <w:r>
-        <w:rPr>
-          <w:rFonts w:ascii="Times New Roman" w:hAnsi="Times New Roman" w:cs="Times New Roman"/>
-          <w:sz w:val="24"/>
-          <w:szCs w:val="24"/>
-          <w:lang w:val="en-US"/>
-        </w:rPr>
-        <w:t xml:space="preserve">'; </w:t>
+        <w:t xml:space="preserve">font-family: 'FontName'; </w:t>
       </w:r>
     </w:p>
     <w:p>
@@ -2056,46 +1783,7 @@
           <w:lang w:val="en-US"/>
         </w:rPr>
         <w:tab/>
-      </w:r>
-      <w:proofErr w:type="spellStart"/>
-      <w:r>
-        <w:rPr>
-          <w:rFonts w:ascii="Times New Roman" w:hAnsi="Times New Roman" w:cs="Times New Roman"/>
-          <w:sz w:val="24"/>
-          <w:szCs w:val="24"/>
-          <w:lang w:val="en-US"/>
-        </w:rPr>
-        <w:t>src</w:t>
-      </w:r>
-      <w:proofErr w:type="spellEnd"/>
-      <w:r>
-        <w:rPr>
-          <w:rFonts w:ascii="Times New Roman" w:hAnsi="Times New Roman" w:cs="Times New Roman"/>
-          <w:sz w:val="24"/>
-          <w:szCs w:val="24"/>
-          <w:lang w:val="en-US"/>
-        </w:rPr>
-        <w:t xml:space="preserve">: </w:t>
-      </w:r>
-      <w:proofErr w:type="spellStart"/>
-      <w:r>
-        <w:rPr>
-          <w:rFonts w:ascii="Times New Roman" w:hAnsi="Times New Roman" w:cs="Times New Roman"/>
-          <w:sz w:val="24"/>
-          <w:szCs w:val="24"/>
-          <w:lang w:val="en-US"/>
-        </w:rPr>
-        <w:t>url</w:t>
-      </w:r>
-      <w:proofErr w:type="spellEnd"/>
-      <w:r>
-        <w:rPr>
-          <w:rFonts w:ascii="Times New Roman" w:hAnsi="Times New Roman" w:cs="Times New Roman"/>
-          <w:sz w:val="24"/>
-          <w:szCs w:val="24"/>
-          <w:lang w:val="en-US"/>
-        </w:rPr>
-        <w:t xml:space="preserve">(/fonts/font.ttf); </w:t>
+        <w:t xml:space="preserve">src: url(/fonts/font.ttf); </w:t>
       </w:r>
     </w:p>
     <w:p>
@@ -2177,17 +1865,295 @@
           <w:sz w:val="24"/>
           <w:szCs w:val="24"/>
         </w:rPr>
-        <w:t>Разберитесь с</w:t>
-      </w:r>
-      <w:bookmarkStart w:id="0" w:name="_GoBack"/>
-      <w:bookmarkEnd w:id="0"/>
-      <w:r>
-        <w:rPr>
-          <w:rFonts w:ascii="Times New Roman" w:hAnsi="Times New Roman" w:cs="Times New Roman"/>
-          <w:sz w:val="24"/>
-          <w:szCs w:val="24"/>
-        </w:rPr>
-        <w:t>амостоятельно, как сделать анимацию через CSS</w:t>
+        <w:t>Разберитесь самостоятельно, как сделать анимацию через CSS</w:t>
+      </w:r>
+    </w:p>
+    <w:p>
+      <w:pPr>
+        <w:spacing w:before="100" w:beforeAutospacing="1" w:after="100" w:afterAutospacing="1" w:line="240" w:lineRule="auto"/>
+        <w:ind w:left="720"/>
+        <w:rPr>
+          <w:rFonts w:ascii="Times New Roman" w:hAnsi="Times New Roman" w:cs="Times New Roman"/>
+          <w:sz w:val="24"/>
+          <w:szCs w:val="24"/>
+        </w:rPr>
+      </w:pPr>
+      <w:r>
+        <w:rPr>
+          <w:rFonts w:ascii="Times New Roman" w:hAnsi="Times New Roman" w:cs="Times New Roman"/>
+          <w:sz w:val="24"/>
+          <w:szCs w:val="24"/>
+        </w:rPr>
+        <w:t>Для того, чтобы сделать анимацию, используется свойство animation. Нужно указать имя анимации (animation-name), длительность (animation-duration), количество повторений (animation-iteration-count). Также нужно указать ключевые кадры с помощью @keyframes имя_анимации (0%, 100% или from, to). Например, анимация движения круга по линии может выглядеть так:</w:t>
+      </w:r>
+    </w:p>
+    <w:p>
+      <w:pPr>
+        <w:spacing w:before="100" w:beforeAutospacing="1" w:after="100" w:afterAutospacing="1" w:line="240" w:lineRule="auto"/>
+        <w:ind w:left="720"/>
+        <w:rPr>
+          <w:rFonts w:ascii="Times New Roman" w:hAnsi="Times New Roman" w:cs="Times New Roman"/>
+          <w:sz w:val="24"/>
+          <w:szCs w:val="24"/>
+        </w:rPr>
+      </w:pPr>
+    </w:p>
+    <w:p>
+      <w:pPr>
+        <w:spacing w:before="100" w:beforeAutospacing="1" w:after="100" w:afterAutospacing="1" w:line="240" w:lineRule="auto"/>
+        <w:ind w:left="720"/>
+        <w:rPr>
+          <w:rFonts w:ascii="Times New Roman" w:hAnsi="Times New Roman" w:cs="Times New Roman"/>
+          <w:sz w:val="24"/>
+          <w:szCs w:val="24"/>
+        </w:rPr>
+      </w:pPr>
+      <w:r>
+        <w:rPr>
+          <w:rFonts w:ascii="Times New Roman" w:hAnsi="Times New Roman" w:cs="Times New Roman"/>
+          <w:sz w:val="24"/>
+          <w:szCs w:val="24"/>
+        </w:rPr>
+        <w:t>#circle {</w:t>
+      </w:r>
+    </w:p>
+    <w:p>
+      <w:pPr>
+        <w:spacing w:before="100" w:beforeAutospacing="1" w:after="100" w:afterAutospacing="1" w:line="240" w:lineRule="auto"/>
+        <w:ind w:left="720"/>
+        <w:rPr>
+          <w:rFonts w:ascii="Times New Roman" w:hAnsi="Times New Roman" w:cs="Times New Roman"/>
+          <w:sz w:val="24"/>
+          <w:szCs w:val="24"/>
+          <w:lang w:val="en-US"/>
+        </w:rPr>
+      </w:pPr>
+      <w:r>
+        <w:rPr>
+          <w:rFonts w:ascii="Times New Roman" w:hAnsi="Times New Roman" w:cs="Times New Roman"/>
+          <w:sz w:val="24"/>
+          <w:szCs w:val="24"/>
+          <w:lang w:val="en-US"/>
+        </w:rPr>
+        <w:lastRenderedPageBreak/>
+        <w:t>animation-name: movingcircle;</w:t>
+      </w:r>
+    </w:p>
+    <w:p>
+      <w:pPr>
+        <w:spacing w:before="100" w:beforeAutospacing="1" w:after="100" w:afterAutospacing="1" w:line="240" w:lineRule="auto"/>
+        <w:ind w:left="720"/>
+        <w:rPr>
+          <w:rFonts w:ascii="Times New Roman" w:hAnsi="Times New Roman" w:cs="Times New Roman"/>
+          <w:sz w:val="24"/>
+          <w:szCs w:val="24"/>
+          <w:lang w:val="en-US"/>
+        </w:rPr>
+      </w:pPr>
+      <w:r>
+        <w:rPr>
+          <w:rFonts w:ascii="Times New Roman" w:hAnsi="Times New Roman" w:cs="Times New Roman"/>
+          <w:sz w:val="24"/>
+          <w:szCs w:val="24"/>
+          <w:lang w:val="en-US"/>
+        </w:rPr>
+        <w:t>animation-duration: 2s;</w:t>
+      </w:r>
+    </w:p>
+    <w:p>
+      <w:pPr>
+        <w:spacing w:before="100" w:beforeAutospacing="1" w:after="100" w:afterAutospacing="1" w:line="240" w:lineRule="auto"/>
+        <w:ind w:left="720"/>
+        <w:rPr>
+          <w:rFonts w:ascii="Times New Roman" w:hAnsi="Times New Roman" w:cs="Times New Roman"/>
+          <w:sz w:val="24"/>
+          <w:szCs w:val="24"/>
+          <w:lang w:val="en-US"/>
+        </w:rPr>
+      </w:pPr>
+      <w:r>
+        <w:rPr>
+          <w:rFonts w:ascii="Times New Roman" w:hAnsi="Times New Roman" w:cs="Times New Roman"/>
+          <w:sz w:val="24"/>
+          <w:szCs w:val="24"/>
+          <w:lang w:val="en-US"/>
+        </w:rPr>
+        <w:t>animation-iteration-count: infinite;</w:t>
+      </w:r>
+    </w:p>
+    <w:p>
+      <w:pPr>
+        <w:spacing w:before="100" w:beforeAutospacing="1" w:after="100" w:afterAutospacing="1" w:line="240" w:lineRule="auto"/>
+        <w:ind w:left="720"/>
+        <w:rPr>
+          <w:rFonts w:ascii="Times New Roman" w:hAnsi="Times New Roman" w:cs="Times New Roman"/>
+          <w:sz w:val="24"/>
+          <w:szCs w:val="24"/>
+          <w:lang w:val="en-US"/>
+        </w:rPr>
+      </w:pPr>
+      <w:r>
+        <w:rPr>
+          <w:rFonts w:ascii="Times New Roman" w:hAnsi="Times New Roman" w:cs="Times New Roman"/>
+          <w:sz w:val="24"/>
+          <w:szCs w:val="24"/>
+          <w:lang w:val="en-US"/>
+        </w:rPr>
+        <w:t>}</w:t>
+      </w:r>
+    </w:p>
+    <w:p>
+      <w:pPr>
+        <w:spacing w:before="100" w:beforeAutospacing="1" w:after="100" w:afterAutospacing="1" w:line="240" w:lineRule="auto"/>
+        <w:ind w:left="720"/>
+        <w:rPr>
+          <w:rFonts w:ascii="Times New Roman" w:hAnsi="Times New Roman" w:cs="Times New Roman"/>
+          <w:sz w:val="24"/>
+          <w:szCs w:val="24"/>
+          <w:lang w:val="en-US"/>
+        </w:rPr>
+      </w:pPr>
+      <w:r>
+        <w:rPr>
+          <w:rFonts w:ascii="Times New Roman" w:hAnsi="Times New Roman" w:cs="Times New Roman"/>
+          <w:sz w:val="24"/>
+          <w:szCs w:val="24"/>
+          <w:lang w:val="en-US"/>
+        </w:rPr>
+        <w:t>@keyframes movingcircle {</w:t>
+      </w:r>
+    </w:p>
+    <w:p>
+      <w:pPr>
+        <w:spacing w:before="100" w:beforeAutospacing="1" w:after="100" w:afterAutospacing="1" w:line="240" w:lineRule="auto"/>
+        <w:ind w:left="720"/>
+        <w:rPr>
+          <w:rFonts w:ascii="Times New Roman" w:hAnsi="Times New Roman" w:cs="Times New Roman"/>
+          <w:sz w:val="24"/>
+          <w:szCs w:val="24"/>
+        </w:rPr>
+      </w:pPr>
+      <w:r>
+        <w:rPr>
+          <w:rFonts w:ascii="Times New Roman" w:hAnsi="Times New Roman" w:cs="Times New Roman"/>
+          <w:sz w:val="24"/>
+          <w:szCs w:val="24"/>
+        </w:rPr>
+        <w:t>0%{</w:t>
+      </w:r>
+    </w:p>
+    <w:p>
+      <w:pPr>
+        <w:spacing w:before="100" w:beforeAutospacing="1" w:after="100" w:afterAutospacing="1" w:line="240" w:lineRule="auto"/>
+        <w:ind w:left="720"/>
+        <w:rPr>
+          <w:rFonts w:ascii="Times New Roman" w:hAnsi="Times New Roman" w:cs="Times New Roman"/>
+          <w:sz w:val="24"/>
+          <w:szCs w:val="24"/>
+        </w:rPr>
+      </w:pPr>
+      <w:r>
+        <w:rPr>
+          <w:rFonts w:ascii="Times New Roman" w:hAnsi="Times New Roman" w:cs="Times New Roman"/>
+          <w:sz w:val="24"/>
+          <w:szCs w:val="24"/>
+        </w:rPr>
+        <w:t xml:space="preserve"> left: 0;</w:t>
+      </w:r>
+    </w:p>
+    <w:p>
+      <w:pPr>
+        <w:spacing w:before="100" w:beforeAutospacing="1" w:after="100" w:afterAutospacing="1" w:line="240" w:lineRule="auto"/>
+        <w:ind w:left="720"/>
+        <w:rPr>
+          <w:rFonts w:ascii="Times New Roman" w:hAnsi="Times New Roman" w:cs="Times New Roman"/>
+          <w:sz w:val="24"/>
+          <w:szCs w:val="24"/>
+        </w:rPr>
+      </w:pPr>
+      <w:r>
+        <w:rPr>
+          <w:rFonts w:ascii="Times New Roman" w:hAnsi="Times New Roman" w:cs="Times New Roman"/>
+          <w:sz w:val="24"/>
+          <w:szCs w:val="24"/>
+        </w:rPr>
+        <w:t>}</w:t>
+      </w:r>
+    </w:p>
+    <w:p>
+      <w:pPr>
+        <w:spacing w:before="100" w:beforeAutospacing="1" w:after="100" w:afterAutospacing="1" w:line="240" w:lineRule="auto"/>
+        <w:ind w:left="720"/>
+        <w:rPr>
+          <w:rFonts w:ascii="Times New Roman" w:hAnsi="Times New Roman" w:cs="Times New Roman"/>
+          <w:sz w:val="24"/>
+          <w:szCs w:val="24"/>
+        </w:rPr>
+      </w:pPr>
+      <w:r>
+        <w:rPr>
+          <w:rFonts w:ascii="Times New Roman" w:hAnsi="Times New Roman" w:cs="Times New Roman"/>
+          <w:sz w:val="24"/>
+          <w:szCs w:val="24"/>
+        </w:rPr>
+        <w:t>100% {</w:t>
+      </w:r>
+    </w:p>
+    <w:p>
+      <w:pPr>
+        <w:spacing w:before="100" w:beforeAutospacing="1" w:after="100" w:afterAutospacing="1" w:line="240" w:lineRule="auto"/>
+        <w:ind w:left="720"/>
+        <w:rPr>
+          <w:rFonts w:ascii="Times New Roman" w:hAnsi="Times New Roman" w:cs="Times New Roman"/>
+          <w:sz w:val="24"/>
+          <w:szCs w:val="24"/>
+        </w:rPr>
+      </w:pPr>
+      <w:r>
+        <w:rPr>
+          <w:rFonts w:ascii="Times New Roman" w:hAnsi="Times New Roman" w:cs="Times New Roman"/>
+          <w:sz w:val="24"/>
+          <w:szCs w:val="24"/>
+        </w:rPr>
+        <w:t>left: 500 px;</w:t>
+      </w:r>
+    </w:p>
+    <w:p>
+      <w:pPr>
+        <w:spacing w:before="100" w:beforeAutospacing="1" w:after="100" w:afterAutospacing="1" w:line="240" w:lineRule="auto"/>
+        <w:ind w:left="720"/>
+        <w:rPr>
+          <w:rFonts w:ascii="Times New Roman" w:hAnsi="Times New Roman" w:cs="Times New Roman"/>
+          <w:sz w:val="24"/>
+          <w:szCs w:val="24"/>
+        </w:rPr>
+      </w:pPr>
+      <w:r>
+        <w:rPr>
+          <w:rFonts w:ascii="Times New Roman" w:hAnsi="Times New Roman" w:cs="Times New Roman"/>
+          <w:sz w:val="24"/>
+          <w:szCs w:val="24"/>
+        </w:rPr>
+        <w:t>}</w:t>
+      </w:r>
+    </w:p>
+    <w:p>
+      <w:pPr>
+        <w:spacing w:before="100" w:beforeAutospacing="1" w:after="100" w:afterAutospacing="1" w:line="240" w:lineRule="auto"/>
+        <w:ind w:left="720"/>
+        <w:rPr>
+          <w:rFonts w:ascii="Times New Roman" w:hAnsi="Times New Roman" w:cs="Times New Roman"/>
+          <w:sz w:val="24"/>
+          <w:szCs w:val="24"/>
+        </w:rPr>
+      </w:pPr>
+      <w:r>
+        <w:rPr>
+          <w:rFonts w:ascii="Times New Roman" w:hAnsi="Times New Roman" w:cs="Times New Roman"/>
+          <w:sz w:val="24"/>
+          <w:szCs w:val="24"/>
+        </w:rPr>
+        <w:t>Также можно настроить animation-timing-function(сценарий развития между ключевыми кадрами), animation-delay (задержка), animation-direction(направление), animation-play-state(запуск или остановка по событию)</w:t>
       </w:r>
     </w:p>
     <w:sectPr>

</xml_diff>